<commit_message>
adding new files practicum training sln
</commit_message>
<xml_diff>
--- a/Development Training Notes.docx
+++ b/Development Training Notes.docx
@@ -12135,55 +12135,89 @@
         </w:rPr>
         <w:t>?</w:t>
       </w:r>
+    </w:p>
+    <w:p>
+      <w:pPr>
+        <w:tabs>
+          <w:tab w:val="left" w:pos="1260"/>
+        </w:tabs>
+      </w:pPr>
+      <w:proofErr w:type="spellStart"/>
+      <w:r>
+        <w:t>enum</w:t>
+      </w:r>
+      <w:proofErr w:type="spellEnd"/>
+      <w:r>
+        <w:t xml:space="preserve"> parameter, </w:t>
+      </w:r>
+      <w:proofErr w:type="spellStart"/>
+      <w:r>
+        <w:t>enum</w:t>
+      </w:r>
+      <w:proofErr w:type="spellEnd"/>
+      <w:r>
+        <w:t xml:space="preserve"> type parameter, linked permission type are the properties of an output menu item</w:t>
+      </w:r>
+    </w:p>
+    <w:p>
+      <w:pPr>
+        <w:tabs>
+          <w:tab w:val="left" w:pos="1260"/>
+        </w:tabs>
+      </w:pPr>
+    </w:p>
+    <w:p>
+      <w:pPr>
+        <w:tabs>
+          <w:tab w:val="left" w:pos="1260"/>
+        </w:tabs>
+      </w:pPr>
+      <w:r>
+        <w:t>extending a menu</w:t>
+      </w:r>
+    </w:p>
+    <w:p>
+      <w:pPr>
+        <w:rPr>
+          <w:rFonts w:ascii="Calibri" w:hAnsi="Calibri" w:cs="Calibri"/>
+        </w:rPr>
+      </w:pPr>
+    </w:p>
+    <w:p>
+      <w:pPr>
+        <w:rPr>
+          <w:rFonts w:ascii="Calibri" w:hAnsi="Calibri" w:cs="Calibri"/>
+        </w:rPr>
+      </w:pPr>
+      <w:proofErr w:type="spellStart"/>
+      <w:r>
+        <w:rPr>
+          <w:rFonts w:ascii="Calibri" w:hAnsi="Calibri" w:cs="Calibri"/>
+        </w:rPr>
+        <w:t>OrganizationAdministration</w:t>
+      </w:r>
+      <w:proofErr w:type="spellEnd"/>
+      <w:r>
+        <w:rPr>
+          <w:rFonts w:ascii="Calibri" w:hAnsi="Calibri" w:cs="Calibri"/>
+        </w:rPr>
+        <w:t xml:space="preserve"> -&gt; resources -&gt; menu -&gt; menu items -&gt; form</w:t>
+      </w:r>
+    </w:p>
+    <w:p>
+      <w:pPr>
+        <w:rPr>
+          <w:rFonts w:ascii="Calibri" w:hAnsi="Calibri" w:cs="Calibri"/>
+        </w:rPr>
+      </w:pPr>
+      <w:r>
+        <w:rPr>
+          <w:rFonts w:ascii="Calibri" w:hAnsi="Calibri" w:cs="Calibri"/>
+        </w:rPr>
+        <w:t>Design pattern of form -&gt; menu button -&gt; menu item type -&gt; created menu item</w:t>
+      </w:r>
       <w:bookmarkStart w:id="0" w:name="_GoBack"/>
       <w:bookmarkEnd w:id="0"/>
-    </w:p>
-    <w:p>
-      <w:pPr>
-        <w:tabs>
-          <w:tab w:val="left" w:pos="1260"/>
-        </w:tabs>
-      </w:pPr>
-      <w:proofErr w:type="spellStart"/>
-      <w:r>
-        <w:t>enum</w:t>
-      </w:r>
-      <w:proofErr w:type="spellEnd"/>
-      <w:r>
-        <w:t xml:space="preserve"> parameter, </w:t>
-      </w:r>
-      <w:proofErr w:type="spellStart"/>
-      <w:r>
-        <w:t>enum</w:t>
-      </w:r>
-      <w:proofErr w:type="spellEnd"/>
-      <w:r>
-        <w:t xml:space="preserve"> type parameter, linked permission type are the properties of an output menu item</w:t>
-      </w:r>
-    </w:p>
-    <w:p>
-      <w:pPr>
-        <w:tabs>
-          <w:tab w:val="left" w:pos="1260"/>
-        </w:tabs>
-      </w:pPr>
-    </w:p>
-    <w:p>
-      <w:pPr>
-        <w:tabs>
-          <w:tab w:val="left" w:pos="1260"/>
-        </w:tabs>
-      </w:pPr>
-      <w:r>
-        <w:t>extending a menu</w:t>
-      </w:r>
-    </w:p>
-    <w:p>
-      <w:pPr>
-        <w:rPr>
-          <w:rFonts w:ascii="Calibri" w:hAnsi="Calibri" w:cs="Calibri"/>
-        </w:rPr>
-      </w:pPr>
     </w:p>
     <w:sectPr>
       <w:pgSz w:w="12240" w:h="15840"/>
@@ -16676,6 +16710,7 @@
     <w:lsdException w:name="HTML Sample" w:semiHidden="1" w:unhideWhenUsed="1"/>
     <w:lsdException w:name="HTML Typewriter" w:semiHidden="1" w:unhideWhenUsed="1"/>
     <w:lsdException w:name="HTML Variable" w:semiHidden="1" w:unhideWhenUsed="1"/>
+    <w:lsdException w:name="Normal Table" w:semiHidden="1" w:unhideWhenUsed="1"/>
     <w:lsdException w:name="annotation subject" w:semiHidden="1" w:unhideWhenUsed="1"/>
     <w:lsdException w:name="No List" w:semiHidden="1" w:unhideWhenUsed="1"/>
     <w:lsdException w:name="Outline List 1" w:semiHidden="1" w:unhideWhenUsed="1"/>
@@ -16719,8 +16754,10 @@
     <w:lsdException w:name="Table Elegant" w:semiHidden="1" w:unhideWhenUsed="1"/>
     <w:lsdException w:name="Table Professional" w:semiHidden="1" w:unhideWhenUsed="1"/>
     <w:lsdException w:name="Table Subtle 1" w:semiHidden="1" w:unhideWhenUsed="1"/>
+    <w:lsdException w:name="Table Subtle 2" w:semiHidden="1" w:unhideWhenUsed="1"/>
     <w:lsdException w:name="Table Web 1" w:semiHidden="1" w:unhideWhenUsed="1"/>
     <w:lsdException w:name="Table Web 2" w:semiHidden="1" w:unhideWhenUsed="1"/>
+    <w:lsdException w:name="Table Web 3" w:semiHidden="1" w:unhideWhenUsed="1"/>
     <w:lsdException w:name="Balloon Text" w:semiHidden="1" w:unhideWhenUsed="1"/>
     <w:lsdException w:name="Table Grid" w:uiPriority="39"/>
     <w:lsdException w:name="Table Theme" w:semiHidden="1" w:unhideWhenUsed="1"/>

</xml_diff>

<commit_message>
committing updated WAR, topics, images, and development training ntoes
</commit_message>
<xml_diff>
--- a/Development Training Notes.docx
+++ b/Development Training Notes.docx
@@ -2469,8 +2469,6 @@
         </w:rPr>
         <w:t>MAX/MIN gets the maximum or minimum value of a specific column</w:t>
       </w:r>
-      <w:bookmarkStart w:id="0" w:name="_GoBack"/>
-      <w:bookmarkEnd w:id="0"/>
     </w:p>
     <w:p>
       <w:pPr>
@@ -25807,6 +25805,18 @@
         </w:rPr>
         <w:t>add a query property value to the dataset nodes element we created which is DBFMVehicleReportDS</w:t>
       </w:r>
+      <w:r>
+        <w:rPr>
+          <w:rFonts w:ascii="Calibri" w:hAnsi="Calibri" w:cs="Calibri"/>
+        </w:rPr>
+        <w:t xml:space="preserve">, but we have to </w:t>
+      </w:r>
+      <w:r>
+        <w:rPr>
+          <w:rFonts w:ascii="Calibri" w:hAnsi="Calibri" w:cs="Calibri"/>
+        </w:rPr>
+        <w:t>follow the protocol of syncing the database first in order to get DBFMVehicleReportDP class to show in the list of options for the query property</w:t>
+      </w:r>
     </w:p>
     <w:p>
       <w:pPr>
@@ -25823,8 +25833,10 @@
         <w:rPr>
           <w:rFonts w:ascii="Calibri" w:hAnsi="Calibri" w:cs="Calibri"/>
         </w:rPr>
-        <w:t>add new precision design under the precision design node of the report</w:t>
-      </w:r>
+        <w:t>when DP class is selected a dialog will ask us what fields to include for the dataset of the report</w:t>
+      </w:r>
+      <w:bookmarkStart w:id="0" w:name="_GoBack"/>
+      <w:bookmarkEnd w:id="0"/>
     </w:p>
     <w:p>
       <w:pPr>
@@ -25841,7 +25853,7 @@
         <w:rPr>
           <w:rFonts w:ascii="Calibri" w:hAnsi="Calibri" w:cs="Calibri"/>
         </w:rPr>
-        <w:t>in the newly added precision design node right click and click edit using designer which will open up another tab where we can design the report layout shown to the user</w:t>
+        <w:t>add new precision design under the precision design node of the report</w:t>
       </w:r>
     </w:p>
     <w:p>
@@ -25859,7 +25871,7 @@
         <w:rPr>
           <w:rFonts w:ascii="Calibri" w:hAnsi="Calibri" w:cs="Calibri"/>
         </w:rPr>
-        <w:t>you can add a header or foot to the report body</w:t>
+        <w:t>in the newly added precision design node right click and click edit using designer which will open up another tab where we can design the report layout shown to the user</w:t>
       </w:r>
     </w:p>
     <w:p>
@@ -25877,19 +25889,7 @@
         <w:rPr>
           <w:rFonts w:ascii="Calibri" w:hAnsi="Calibri" w:cs="Calibri"/>
         </w:rPr>
-        <w:t>in the</w:t>
-      </w:r>
-      <w:r>
-        <w:rPr>
-          <w:rFonts w:ascii="Calibri" w:hAnsi="Calibri" w:cs="Calibri"/>
-        </w:rPr>
-        <w:t xml:space="preserve"> re</w:t>
-      </w:r>
-      <w:r>
-        <w:rPr>
-          <w:rFonts w:ascii="Calibri" w:hAnsi="Calibri" w:cs="Calibri"/>
-        </w:rPr>
-        <w:t>port body add the ff: Vehicle ID, VIN, Vehicle Gross Weight to do this right click the report layout and click insert. The object we will be inserting can be usually a text box, line, table, rectangle, list, image, chart etc.</w:t>
+        <w:t>you can add a header or foot to the report body</w:t>
       </w:r>
     </w:p>
     <w:p>
@@ -25907,6 +25907,36 @@
         <w:rPr>
           <w:rFonts w:ascii="Calibri" w:hAnsi="Calibri" w:cs="Calibri"/>
         </w:rPr>
+        <w:t>in the</w:t>
+      </w:r>
+      <w:r>
+        <w:rPr>
+          <w:rFonts w:ascii="Calibri" w:hAnsi="Calibri" w:cs="Calibri"/>
+        </w:rPr>
+        <w:t xml:space="preserve"> re</w:t>
+      </w:r>
+      <w:r>
+        <w:rPr>
+          <w:rFonts w:ascii="Calibri" w:hAnsi="Calibri" w:cs="Calibri"/>
+        </w:rPr>
+        <w:t>port body add the ff: Vehicle ID, VIN, Vehicle Gross Weight to do this right click the report layout and click insert. The object we will be inserting can be usually a text box, line, table, rectangle, list, image, chart etc.</w:t>
+      </w:r>
+    </w:p>
+    <w:p>
+      <w:pPr>
+        <w:pStyle w:val="ListParagraph"/>
+        <w:numPr>
+          <w:ilvl w:val="0"/>
+          <w:numId w:val="61"/>
+        </w:numPr>
+        <w:rPr>
+          <w:rFonts w:ascii="Calibri" w:hAnsi="Calibri" w:cs="Calibri"/>
+        </w:rPr>
+      </w:pPr>
+      <w:r>
+        <w:rPr>
+          <w:rFonts w:ascii="Calibri" w:hAnsi="Calibri" w:cs="Calibri"/>
+        </w:rPr>
         <w:t>right click the outside of the report layout and click report properties to change the margin, paper size, paper orientation etc.</w:t>
       </w:r>
     </w:p>
@@ -26531,25 +26561,7 @@
         <w:rPr>
           <w:rFonts w:ascii="Calibri" w:hAnsi="Calibri" w:cs="Calibri"/>
         </w:rPr>
-        <w:t xml:space="preserve">We do not know the name of the table itself let alone the report, however we can do this by identifying what menu we are in based on the click path we had to follow to get to </w:t>
-      </w:r>
-      <w:r>
-        <w:rPr>
-          <w:rFonts w:ascii="Calibri" w:hAnsi="Calibri" w:cs="Calibri"/>
-        </w:rPr>
-        <w:t>the</w:t>
-      </w:r>
-      <w:r>
-        <w:rPr>
-          <w:rFonts w:ascii="Calibri" w:hAnsi="Calibri" w:cs="Calibri"/>
-        </w:rPr>
-        <w:t xml:space="preserve"> page which contains all the sales orders records</w:t>
-      </w:r>
-      <w:r>
-        <w:rPr>
-          <w:rFonts w:ascii="Calibri" w:hAnsi="Calibri" w:cs="Calibri"/>
-        </w:rPr>
-        <w:t xml:space="preserve">. </w:t>
+        <w:t xml:space="preserve">We do not know the name of the table itself let alone the report, however we can do this by identifying what menu we are in based on the click path we had to follow to get to the page which contains all the sales orders records. </w:t>
       </w:r>
     </w:p>
     <w:p>
@@ -26567,19 +26579,7 @@
         <w:rPr>
           <w:rFonts w:ascii="Calibri" w:hAnsi="Calibri" w:cs="Calibri"/>
         </w:rPr>
-        <w:t>Because w</w:t>
-      </w:r>
-      <w:r>
-        <w:rPr>
-          <w:rFonts w:ascii="Calibri" w:hAnsi="Calibri" w:cs="Calibri"/>
-        </w:rPr>
-        <w:t>e</w:t>
-      </w:r>
-      <w:r>
-        <w:rPr>
-          <w:rFonts w:ascii="Calibri" w:hAnsi="Calibri" w:cs="Calibri"/>
-        </w:rPr>
-        <w:t xml:space="preserve"> are in the sales and marketing module we can use these as keywords to search in the AOT what its menu name is. Once we find it we can right click it and select open in designer</w:t>
+        <w:t>Because we are in the sales and marketing module we can use these as keywords to search in the AOT what its menu name is. Once we find it we can right click it and select open in designer</w:t>
       </w:r>
     </w:p>
     <w:p>
@@ -29206,19 +29206,7 @@
         <w:rPr>
           <w:rFonts w:ascii="Calibri" w:hAnsi="Calibri" w:cs="Calibri"/>
         </w:rPr>
-        <w:t xml:space="preserve">nce and </w:t>
-      </w:r>
-      <w:r>
-        <w:rPr>
-          <w:rFonts w:ascii="Calibri" w:hAnsi="Calibri" w:cs="Calibri"/>
-        </w:rPr>
-        <w:t>operations</w:t>
-      </w:r>
-      <w:r>
-        <w:rPr>
-          <w:rFonts w:ascii="Calibri" w:hAnsi="Calibri" w:cs="Calibri"/>
-        </w:rPr>
-        <w:t xml:space="preserve"> is </w:t>
+        <w:t xml:space="preserve">nce and operations is </w:t>
       </w:r>
       <w:r>
         <w:rPr>
@@ -29243,19 +29231,7 @@
         <w:rPr>
           <w:rFonts w:ascii="Calibri" w:hAnsi="Calibri" w:cs="Calibri"/>
         </w:rPr>
-        <w:t xml:space="preserve">DevOps </w:t>
-      </w:r>
-      <w:r>
-        <w:rPr>
-          <w:rFonts w:ascii="Calibri" w:hAnsi="Calibri" w:cs="Calibri"/>
-        </w:rPr>
-        <w:t>accounts</w:t>
-      </w:r>
-      <w:r>
-        <w:rPr>
-          <w:rFonts w:ascii="Calibri" w:hAnsi="Calibri" w:cs="Calibri"/>
-        </w:rPr>
-        <w:t xml:space="preserve"> are for free like Github</w:t>
+        <w:t>DevOps accounts are for free like Github</w:t>
       </w:r>
     </w:p>
     <w:p>

</xml_diff>